<commit_message>
Añadir graficos de puntuaciones a excel
</commit_message>
<xml_diff>
--- a/docs/MemoriaEvolutiva.docx
+++ b/docs/MemoriaEvolutiva.docx
@@ -29,6 +29,8 @@
         </w:rPr>
         <w:t>Memoria</w:t>
       </w:r>
+      <w:bookmarkStart w:id="0" w:name="_GoBack"/>
+      <w:bookmarkEnd w:id="0"/>
     </w:p>
     <w:p>
       <w:pPr>
@@ -744,7 +746,7 @@
           <w:color w:val="1F497D" w:themeColor="text2"/>
         </w:rPr>
       </w:pPr>
-      <w:bookmarkStart w:id="0" w:name="_Toc7995960"/>
+      <w:bookmarkStart w:id="1" w:name="_Toc7995960"/>
       <w:proofErr w:type="gramStart"/>
       <w:r>
         <w:rPr>
@@ -753,7 +755,7 @@
         <w:lastRenderedPageBreak/>
         <w:t>Problema a resolver</w:t>
       </w:r>
-      <w:bookmarkEnd w:id="0"/>
+      <w:bookmarkEnd w:id="1"/>
       <w:proofErr w:type="gramEnd"/>
     </w:p>
     <w:p>
@@ -1045,7 +1047,7 @@
           <w:color w:val="1F497D" w:themeColor="text2"/>
         </w:rPr>
       </w:pPr>
-      <w:bookmarkStart w:id="1" w:name="_Toc7995961"/>
+      <w:bookmarkStart w:id="2" w:name="_Toc7995961"/>
       <w:r>
         <w:rPr>
           <w:color w:val="1F497D" w:themeColor="text2"/>
@@ -1053,7 +1055,7 @@
         <w:lastRenderedPageBreak/>
         <w:t>Técnica para abordar el problema</w:t>
       </w:r>
-      <w:bookmarkEnd w:id="1"/>
+      <w:bookmarkEnd w:id="2"/>
       <w:r>
         <w:rPr>
           <w:color w:val="1F497D" w:themeColor="text2"/>
@@ -1401,7 +1403,7 @@
       <w:pPr>
         <w:pStyle w:val="Ttulo2"/>
       </w:pPr>
-      <w:bookmarkStart w:id="2" w:name="_Toc7995962"/>
+      <w:bookmarkStart w:id="3" w:name="_Toc7995962"/>
       <w:r>
         <w:t>Genoma</w:t>
       </w:r>
@@ -1732,7 +1734,7 @@
         <w:t xml:space="preserve"> (o no) ser otro máximo relativo por el que diversificar la población.</w:t>
       </w:r>
     </w:p>
-    <w:bookmarkEnd w:id="2"/>
+    <w:bookmarkEnd w:id="3"/>
     <w:p>
       <w:pPr>
         <w:pStyle w:val="Ttulo1"/>
@@ -2933,14 +2935,14 @@
           <w:color w:val="1F497D" w:themeColor="text2"/>
         </w:rPr>
       </w:pPr>
-      <w:bookmarkStart w:id="3" w:name="_Toc7995963"/>
+      <w:bookmarkStart w:id="4" w:name="_Toc7995963"/>
       <w:r>
         <w:rPr>
           <w:color w:val="1F497D" w:themeColor="text2"/>
         </w:rPr>
         <w:t>Planteamiento Inicial</w:t>
       </w:r>
-      <w:bookmarkEnd w:id="3"/>
+      <w:bookmarkEnd w:id="4"/>
     </w:p>
     <w:p>
       <w:pPr>
@@ -3927,7 +3929,7 @@
           <w:color w:val="1F497D" w:themeColor="text2"/>
         </w:rPr>
       </w:pPr>
-      <w:bookmarkStart w:id="4" w:name="_Toc7995964"/>
+      <w:bookmarkStart w:id="5" w:name="_Toc7995964"/>
       <w:r>
         <w:rPr>
           <w:color w:val="1F497D" w:themeColor="text2"/>
@@ -3946,7 +3948,7 @@
         </w:rPr>
         <w:t>oluciones</w:t>
       </w:r>
-      <w:bookmarkEnd w:id="4"/>
+      <w:bookmarkEnd w:id="5"/>
     </w:p>
     <w:p>
       <w:pPr>
@@ -4213,8 +4215,6 @@
         </w:rPr>
         <w:t>.</w:t>
       </w:r>
-      <w:bookmarkStart w:id="5" w:name="_GoBack"/>
-      <w:bookmarkEnd w:id="5"/>
     </w:p>
     <w:p>
       <w:pPr>
@@ -7434,7 +7434,7 @@
 </file>
 
 <file path=customXml/itemProps1.xml><?xml version="1.0" encoding="utf-8"?>
-<ds:datastoreItem xmlns:ds="http://schemas.openxmlformats.org/officeDocument/2006/customXml" ds:itemID="{3BA13F73-BDD6-4D86-A85D-711EE72283F4}">
+<ds:datastoreItem xmlns:ds="http://schemas.openxmlformats.org/officeDocument/2006/customXml" ds:itemID="{2F9C5A14-299F-43BB-AF4D-6EE6A1E5BE43}">
   <ds:schemaRefs>
     <ds:schemaRef ds:uri="http://schemas.openxmlformats.org/officeDocument/2006/bibliography"/>
   </ds:schemaRefs>

</xml_diff>